<commit_message>
feat: edit task 3 -add $AddToSet for unique values
</commit_message>
<xml_diff>
--- a/FrontCampMongoDBTask2.docx
+++ b/FrontCampMongoDBTask2.docx
@@ -177,6 +177,7 @@
         </w:numPr>
       </w:pPr>
       <w:r>
+        <w:lastRenderedPageBreak/>
         <w:t xml:space="preserve"> </w:t>
       </w:r>
       <w:r>
@@ -184,10 +185,10 @@
           <w:noProof/>
         </w:rPr>
         <w:drawing>
-          <wp:inline distT="0" distB="0" distL="0" distR="0" wp14:anchorId="500FA168" wp14:editId="3F0898B2">
-            <wp:extent cx="6152515" cy="566420"/>
-            <wp:effectExtent l="0" t="0" r="635" b="5080"/>
-            <wp:docPr id="3" name="Picture 3"/>
+          <wp:inline distT="0" distB="0" distL="0" distR="0" wp14:anchorId="6F9B510E" wp14:editId="348183BE">
+            <wp:extent cx="5981700" cy="2981325"/>
+            <wp:effectExtent l="0" t="0" r="0" b="9525"/>
+            <wp:docPr id="8" name="Picture 8"/>
             <wp:cNvGraphicFramePr>
               <a:graphicFrameLocks xmlns:a="http://schemas.openxmlformats.org/drawingml/2006/main" noChangeAspect="1"/>
             </wp:cNvGraphicFramePr>
@@ -207,7 +208,7 @@
                   <pic:spPr>
                     <a:xfrm>
                       <a:off x="0" y="0"/>
-                      <a:ext cx="6152515" cy="566420"/>
+                      <a:ext cx="5981700" cy="2981325"/>
                     </a:xfrm>
                     <a:prstGeom prst="rect">
                       <a:avLst/>
@@ -229,52 +230,8 @@
       <w:pPr>
         <w:pStyle w:val="ListParagraph"/>
       </w:pPr>
-      <w:r>
-        <w:rPr>
-          <w:noProof/>
-        </w:rPr>
-        <w:lastRenderedPageBreak/>
-        <w:drawing>
-          <wp:inline distT="0" distB="0" distL="0" distR="0" wp14:anchorId="6965DD84" wp14:editId="03EFFBBB">
-            <wp:extent cx="2419350" cy="2133600"/>
-            <wp:effectExtent l="0" t="0" r="0" b="0"/>
-            <wp:docPr id="4" name="Picture 4"/>
-            <wp:cNvGraphicFramePr>
-              <a:graphicFrameLocks xmlns:a="http://schemas.openxmlformats.org/drawingml/2006/main" noChangeAspect="1"/>
-            </wp:cNvGraphicFramePr>
-            <a:graphic xmlns:a="http://schemas.openxmlformats.org/drawingml/2006/main">
-              <a:graphicData uri="http://schemas.openxmlformats.org/drawingml/2006/picture">
-                <pic:pic xmlns:pic="http://schemas.openxmlformats.org/drawingml/2006/picture">
-                  <pic:nvPicPr>
-                    <pic:cNvPr id="1" name=""/>
-                    <pic:cNvPicPr/>
-                  </pic:nvPicPr>
-                  <pic:blipFill>
-                    <a:blip r:embed="rId9"/>
-                    <a:stretch>
-                      <a:fillRect/>
-                    </a:stretch>
-                  </pic:blipFill>
-                  <pic:spPr>
-                    <a:xfrm>
-                      <a:off x="0" y="0"/>
-                      <a:ext cx="2419350" cy="2133600"/>
-                    </a:xfrm>
-                    <a:prstGeom prst="rect">
-                      <a:avLst/>
-                    </a:prstGeom>
-                  </pic:spPr>
-                </pic:pic>
-              </a:graphicData>
-            </a:graphic>
-          </wp:inline>
-        </w:drawing>
-      </w:r>
-    </w:p>
-    <w:p>
-      <w:pPr>
-        <w:pStyle w:val="ListParagraph"/>
-      </w:pPr>
+      <w:bookmarkStart w:id="0" w:name="_GoBack"/>
+      <w:bookmarkEnd w:id="0"/>
     </w:p>
     <w:p>
       <w:pPr>
@@ -304,7 +261,7 @@
                     <pic:cNvPicPr/>
                   </pic:nvPicPr>
                   <pic:blipFill>
-                    <a:blip r:embed="rId10"/>
+                    <a:blip r:embed="rId9"/>
                     <a:stretch>
                       <a:fillRect/>
                     </a:stretch>
@@ -354,7 +311,7 @@
                     <pic:cNvPicPr/>
                   </pic:nvPicPr>
                   <pic:blipFill>
-                    <a:blip r:embed="rId11"/>
+                    <a:blip r:embed="rId10"/>
                     <a:stretch>
                       <a:fillRect/>
                     </a:stretch>
@@ -469,8 +426,6 @@
       <w:pPr>
         <w:pStyle w:val="ListParagraph"/>
       </w:pPr>
-      <w:bookmarkStart w:id="0" w:name="_GoBack"/>
-      <w:bookmarkEnd w:id="0"/>
       <w:r>
         <w:lastRenderedPageBreak/>
         <w:t>Enron Collection:</w:t>
@@ -505,7 +460,7 @@
                     <pic:cNvPicPr/>
                   </pic:nvPicPr>
                   <pic:blipFill>
-                    <a:blip r:embed="rId12"/>
+                    <a:blip r:embed="rId11"/>
                     <a:stretch>
                       <a:fillRect/>
                     </a:stretch>

</xml_diff>